<commit_message>
Completed Form for Patient Preregistration
</commit_message>
<xml_diff>
--- a/FLA-MOM_use_case_spec_visit_information_Ivan_Valdes.docx
+++ b/FLA-MOM_use_case_spec_visit_information_Ivan_Valdes.docx
@@ -7,20 +7,30 @@
         <w:pStyle w:val="Title"/>
         <w:jc w:val="right"/>
       </w:pPr>
-      <w:fldSimple w:instr=" SUBJECT  \* MERGEFORMAT ">
-        <w:r>
-          <w:t>&lt;</w:t>
-        </w:r>
-        <w:r>
-          <w:t xml:space="preserve"> </w:t>
-        </w:r>
-        <w:r>
-          <w:t xml:space="preserve">GJIR Tech </w:t>
-        </w:r>
-        <w:r>
-          <w:t>&gt;</w:t>
-        </w:r>
-      </w:fldSimple>
+      <w:r>
+        <w:fldChar w:fldCharType="begin"/>
+      </w:r>
+      <w:r>
+        <w:instrText xml:space="preserve"> SUBJECT  \* MERGEFORMAT </w:instrText>
+      </w:r>
+      <w:r>
+        <w:fldChar w:fldCharType="separate"/>
+      </w:r>
+      <w:r>
+        <w:t>&lt;</w:t>
+      </w:r>
+      <w:r>
+        <w:t xml:space="preserve"> </w:t>
+      </w:r>
+      <w:r>
+        <w:t xml:space="preserve">GJIR Tech </w:t>
+      </w:r>
+      <w:r>
+        <w:t>&gt;</w:t>
+      </w:r>
+      <w:r>
+        <w:fldChar w:fldCharType="end"/>
+      </w:r>
     </w:p>
     <w:p>
       <w:pPr>
@@ -35,6 +45,9 @@
           <w:t>Patient Visit Information form</w:t>
         </w:r>
         <w:r>
+          <w:t>s</w:t>
+        </w:r>
+        <w:r>
           <w:t>&gt;</w:t>
         </w:r>
       </w:fldSimple>
@@ -66,7 +79,15 @@
         <w:pStyle w:val="InfoBlue"/>
       </w:pPr>
       <w:r>
-        <w:t>[Note: The following template is provided for use with the Rational Unified Process. Text enclosed in square brackets and displayed in blue italics (style=InfoBlue) is included to provide guidance to the author and should be deleted before publishing the document. A paragraph entered following this style will automatically be set to normal (style=Body Text).]</w:t>
+        <w:t>[Note: The following template is provided for use with the Rational Unified Process. Text enclosed in square brackets and displayed in blue italics (style=</w:t>
+      </w:r>
+      <w:proofErr w:type="spellStart"/>
+      <w:r>
+        <w:t>InfoBlue</w:t>
+      </w:r>
+      <w:proofErr w:type="spellEnd"/>
+      <w:r>
+        <w:t>) is included to provide guidance to the author and should be deleted before publishing the document. A paragraph entered following this style will automatically be set to normal (style=Body Text).]</w:t>
       </w:r>
     </w:p>
     <w:p>
@@ -2274,7 +2295,291 @@
           <w:b w:val="0"/>
           <w:bCs/>
         </w:rPr>
-        <w:t>– System brings user to the first form, visit information</w:t>
+        <w:t>– System brings user to the first form</w:t>
+      </w:r>
+    </w:p>
+    <w:p>
+      <w:pPr>
+        <w:pStyle w:val="Heading2"/>
+        <w:rPr>
+          <w:b w:val="0"/>
+          <w:bCs/>
+        </w:rPr>
+      </w:pPr>
+      <w:r>
+        <w:rPr>
+          <w:b w:val="0"/>
+          <w:bCs/>
+        </w:rPr>
+        <w:t>– User completes form in its entirety without leaving anything blank</w:t>
+      </w:r>
+    </w:p>
+    <w:p>
+      <w:pPr>
+        <w:pStyle w:val="Heading2"/>
+        <w:rPr>
+          <w:b w:val="0"/>
+          <w:bCs/>
+        </w:rPr>
+      </w:pPr>
+      <w:r>
+        <w:rPr>
+          <w:b w:val="0"/>
+          <w:bCs/>
+        </w:rPr>
+        <w:t>– User selects the next button on the bottom right corner of their screen</w:t>
+      </w:r>
+    </w:p>
+    <w:p>
+      <w:pPr>
+        <w:pStyle w:val="Heading2"/>
+        <w:rPr>
+          <w:b w:val="0"/>
+          <w:bCs/>
+        </w:rPr>
+      </w:pPr>
+      <w:r>
+        <w:rPr>
+          <w:b w:val="0"/>
+          <w:bCs/>
+        </w:rPr>
+        <w:t>– System validates form on the client side</w:t>
+      </w:r>
+    </w:p>
+    <w:p>
+      <w:pPr>
+        <w:pStyle w:val="Heading2"/>
+        <w:rPr>
+          <w:b w:val="0"/>
+          <w:bCs/>
+        </w:rPr>
+      </w:pPr>
+      <w:r>
+        <w:rPr>
+          <w:b w:val="0"/>
+          <w:bCs/>
+        </w:rPr>
+        <w:t>– If form is valid user is allowed to go to the next form</w:t>
+      </w:r>
+    </w:p>
+    <w:p>
+      <w:pPr>
+        <w:pStyle w:val="Heading2"/>
+        <w:rPr>
+          <w:b w:val="0"/>
+          <w:bCs/>
+        </w:rPr>
+      </w:pPr>
+      <w:r>
+        <w:rPr>
+          <w:b w:val="0"/>
+          <w:bCs/>
+        </w:rPr>
+        <w:t xml:space="preserve">– System brings user to the </w:t>
+      </w:r>
+      <w:r>
+        <w:rPr>
+          <w:b w:val="0"/>
+          <w:bCs/>
+        </w:rPr>
+        <w:t>Second</w:t>
+      </w:r>
+      <w:r>
+        <w:rPr>
+          <w:b w:val="0"/>
+          <w:bCs/>
+        </w:rPr>
+        <w:t xml:space="preserve"> form</w:t>
+      </w:r>
+    </w:p>
+    <w:p>
+      <w:pPr>
+        <w:pStyle w:val="Heading2"/>
+        <w:rPr>
+          <w:b w:val="0"/>
+          <w:bCs/>
+        </w:rPr>
+      </w:pPr>
+      <w:r>
+        <w:rPr>
+          <w:b w:val="0"/>
+          <w:bCs/>
+        </w:rPr>
+        <w:t>– User completes form in its entirety without leaving anything blank</w:t>
+      </w:r>
+    </w:p>
+    <w:p>
+      <w:pPr>
+        <w:pStyle w:val="Heading2"/>
+        <w:rPr>
+          <w:b w:val="0"/>
+          <w:bCs/>
+        </w:rPr>
+      </w:pPr>
+      <w:r>
+        <w:rPr>
+          <w:b w:val="0"/>
+          <w:bCs/>
+        </w:rPr>
+        <w:t>– User selects the next button on the bottom right corner of their screen</w:t>
+      </w:r>
+    </w:p>
+    <w:p>
+      <w:pPr>
+        <w:pStyle w:val="Heading2"/>
+        <w:rPr>
+          <w:b w:val="0"/>
+          <w:bCs/>
+        </w:rPr>
+      </w:pPr>
+      <w:r>
+        <w:rPr>
+          <w:b w:val="0"/>
+          <w:bCs/>
+        </w:rPr>
+        <w:t>– System validates form on the client side</w:t>
+      </w:r>
+    </w:p>
+    <w:p>
+      <w:pPr>
+        <w:pStyle w:val="Heading2"/>
+        <w:rPr>
+          <w:b w:val="0"/>
+          <w:bCs/>
+        </w:rPr>
+      </w:pPr>
+      <w:r>
+        <w:rPr>
+          <w:b w:val="0"/>
+          <w:bCs/>
+        </w:rPr>
+        <w:t>– If form is valid user is allowed to go to the next form</w:t>
+      </w:r>
+    </w:p>
+    <w:p/>
+    <w:p>
+      <w:pPr>
+        <w:pStyle w:val="Heading2"/>
+        <w:rPr>
+          <w:b w:val="0"/>
+          <w:bCs/>
+        </w:rPr>
+      </w:pPr>
+      <w:r>
+        <w:rPr>
+          <w:b w:val="0"/>
+          <w:bCs/>
+        </w:rPr>
+        <w:lastRenderedPageBreak/>
+        <w:t xml:space="preserve">– System brings user to the </w:t>
+      </w:r>
+      <w:r>
+        <w:rPr>
+          <w:b w:val="0"/>
+          <w:bCs/>
+        </w:rPr>
+        <w:t>third</w:t>
+      </w:r>
+      <w:r>
+        <w:rPr>
+          <w:b w:val="0"/>
+          <w:bCs/>
+        </w:rPr>
+        <w:t xml:space="preserve"> form</w:t>
+      </w:r>
+    </w:p>
+    <w:p>
+      <w:pPr>
+        <w:pStyle w:val="Heading2"/>
+        <w:rPr>
+          <w:b w:val="0"/>
+          <w:bCs/>
+        </w:rPr>
+      </w:pPr>
+      <w:r>
+        <w:rPr>
+          <w:b w:val="0"/>
+          <w:bCs/>
+        </w:rPr>
+        <w:t>– User completes form in its entirety without leaving anything blank</w:t>
+      </w:r>
+    </w:p>
+    <w:p>
+      <w:pPr>
+        <w:pStyle w:val="Heading2"/>
+        <w:rPr>
+          <w:b w:val="0"/>
+          <w:bCs/>
+        </w:rPr>
+      </w:pPr>
+      <w:r>
+        <w:rPr>
+          <w:b w:val="0"/>
+          <w:bCs/>
+        </w:rPr>
+        <w:t>– User selects the next button on the bottom right corner of their screen</w:t>
+      </w:r>
+    </w:p>
+    <w:p>
+      <w:pPr>
+        <w:pStyle w:val="Heading2"/>
+        <w:rPr>
+          <w:b w:val="0"/>
+          <w:bCs/>
+        </w:rPr>
+      </w:pPr>
+      <w:r>
+        <w:rPr>
+          <w:b w:val="0"/>
+          <w:bCs/>
+        </w:rPr>
+        <w:t>– System validates form on the client side</w:t>
+      </w:r>
+    </w:p>
+    <w:p>
+      <w:pPr>
+        <w:pStyle w:val="Heading2"/>
+        <w:rPr>
+          <w:b w:val="0"/>
+          <w:bCs/>
+        </w:rPr>
+      </w:pPr>
+      <w:r>
+        <w:rPr>
+          <w:b w:val="0"/>
+          <w:bCs/>
+        </w:rPr>
+        <w:t>– If form is valid user is allowed to go to the next form</w:t>
+      </w:r>
+    </w:p>
+    <w:p>
+      <w:pPr>
+        <w:pStyle w:val="Heading2"/>
+        <w:rPr>
+          <w:b w:val="0"/>
+          <w:bCs/>
+        </w:rPr>
+      </w:pPr>
+      <w:r>
+        <w:rPr>
+          <w:b w:val="0"/>
+          <w:bCs/>
+        </w:rPr>
+        <w:t xml:space="preserve">– System brings user to the </w:t>
+      </w:r>
+      <w:r>
+        <w:rPr>
+          <w:b w:val="0"/>
+          <w:bCs/>
+        </w:rPr>
+        <w:t>fourth</w:t>
+      </w:r>
+      <w:r>
+        <w:rPr>
+          <w:b w:val="0"/>
+          <w:bCs/>
+        </w:rPr>
+        <w:t xml:space="preserve"> form</w:t>
       </w:r>
     </w:p>
     <w:p>
@@ -2364,6 +2669,7 @@
     <w:p/>
     <w:p/>
     <w:p/>
+    <w:p/>
     <w:p>
       <w:pPr>
         <w:pStyle w:val="Heading1"/>
@@ -2372,7 +2678,6 @@
       <w:bookmarkStart w:id="10" w:name="_Toc425054507"/>
       <w:bookmarkStart w:id="11" w:name="_Toc191698595"/>
       <w:r>
-        <w:lastRenderedPageBreak/>
         <w:t>Alternative Flows</w:t>
       </w:r>
       <w:bookmarkEnd w:id="9"/>
@@ -2621,6 +2926,7 @@
         <w:widowControl/>
       </w:pPr>
       <w:r>
+        <w:lastRenderedPageBreak/>
         <w:t xml:space="preserve">&lt; </w:t>
       </w:r>
       <w:r>
@@ -2673,11 +2979,13 @@
       </w:pPr>
       <w:bookmarkStart w:id="24" w:name="_Toc18988776"/>
       <w:bookmarkStart w:id="25" w:name="_Toc191698601"/>
+      <w:proofErr w:type="spellStart"/>
       <w:r>
         <w:t>Subflows</w:t>
       </w:r>
       <w:bookmarkEnd w:id="24"/>
       <w:bookmarkEnd w:id="25"/>
+      <w:proofErr w:type="spellEnd"/>
     </w:p>
     <w:p>
       <w:pPr>
@@ -2741,7 +3049,21 @@
           <w:b/>
           <w:bCs/>
         </w:rPr>
-        <w:t xml:space="preserve">Viewing visit information form: </w:t>
+        <w:t>Viewing visit information form</w:t>
+      </w:r>
+      <w:r>
+        <w:rPr>
+          <w:b/>
+          <w:bCs/>
+        </w:rPr>
+        <w:t>s</w:t>
+      </w:r>
+      <w:r>
+        <w:rPr>
+          <w:b/>
+          <w:bCs/>
+        </w:rPr>
+        <w:t xml:space="preserve">: </w:t>
       </w:r>
       <w:r>
         <w:t>basic flow</w:t>
@@ -2801,7 +3123,15 @@
         <w:t xml:space="preserve">System verifies form: </w:t>
       </w:r>
       <w:r>
-        <w:t>basic flow, client side validation</w:t>
+        <w:t xml:space="preserve">basic flow, </w:t>
+      </w:r>
+      <w:proofErr w:type="gramStart"/>
+      <w:r>
+        <w:t>client side</w:t>
+      </w:r>
+      <w:proofErr w:type="gramEnd"/>
+      <w:r>
+        <w:t xml:space="preserve"> validation</w:t>
       </w:r>
     </w:p>
     <w:p>
@@ -2917,7 +3247,6 @@
       <w:bookmarkEnd w:id="27"/>
       <w:bookmarkEnd w:id="28"/>
       <w:r>
-        <w:lastRenderedPageBreak/>
         <w:t>Preconditions</w:t>
       </w:r>
       <w:bookmarkEnd w:id="30"/>
@@ -3075,7 +3404,19 @@
         <w:pStyle w:val="Heading3"/>
       </w:pPr>
       <w:r>
-        <w:t>- System is being designed for the less fortunate, in general we can not assume that everyone is able to easily navigate technology</w:t>
+        <w:t xml:space="preserve">- System is being designed for the less fortunate, in general we </w:t>
+      </w:r>
+      <w:proofErr w:type="spellStart"/>
+      <w:r>
+        <w:t>can not</w:t>
+      </w:r>
+      <w:proofErr w:type="spellEnd"/>
+      <w:r>
+        <w:t xml:space="preserve"> assume that everyone is </w:t>
+      </w:r>
+      <w:r>
+        <w:lastRenderedPageBreak/>
+        <w:t>able to easily navigate technology</w:t>
       </w:r>
     </w:p>
     <w:p>

</xml_diff>